<commit_message>
# to avoid Load balancer does not have available server for client eureka.client.service-url.default-zone=http://localhost:8761/eureka eureka.instance.prefer-ip-address=true
spring.cloud.gateway.discovery.locator.enabled=true
spring.cloud.gateway.discovery.locator.lower-case-service-id=true //for lowercase
</commit_message>
<xml_diff>
--- a/MicroServices.docx
+++ b/MicroServices.docx
@@ -3,6 +3,7 @@
 <w:document xmlns:wpc="http://schemas.microsoft.com/office/word/2010/wordprocessingCanvas" xmlns:mc="http://schemas.openxmlformats.org/markup-compatibility/2006" xmlns:o="urn:schemas-microsoft-com:office:office" xmlns:r="http://schemas.openxmlformats.org/officeDocument/2006/relationships" xmlns:m="http://schemas.openxmlformats.org/officeDocument/2006/math" xmlns:v="urn:schemas-microsoft-com:vml" xmlns:wp14="http://schemas.microsoft.com/office/word/2010/wordprocessingDrawing" xmlns:wp="http://schemas.openxmlformats.org/drawingml/2006/wordprocessingDrawing" xmlns:w10="urn:schemas-microsoft-com:office:word" xmlns:w="http://schemas.openxmlformats.org/wordprocessingml/2006/main" xmlns:w14="http://schemas.microsoft.com/office/word/2010/wordml" xmlns:w15="http://schemas.microsoft.com/office/word/2012/wordml" xmlns:wpg="http://schemas.microsoft.com/office/word/2010/wordprocessingGroup" xmlns:wpi="http://schemas.microsoft.com/office/word/2010/wordprocessingInk" xmlns:wne="http://schemas.microsoft.com/office/word/2006/wordml" xmlns:wps="http://schemas.microsoft.com/office/word/2010/wordprocessingShape" mc:Ignorable="w14 w15 wp14">
   <w:body>
     <w:p>
+      <w:bookmarkStart w:id="0" w:name="_GoBack"/>
       <w:proofErr w:type="spellStart"/>
       <w:r>
         <w:t>MicroServices</w:t>
@@ -10,7 +11,15 @@
       <w:proofErr w:type="spellEnd"/>
     </w:p>
     <w:p>
-      <w:r>
+      <w:pPr>
+        <w:rPr>
+          <w:b/>
+        </w:rPr>
+      </w:pPr>
+      <w:r>
+        <w:rPr>
+          <w:b/>
+        </w:rPr>
         <w:t xml:space="preserve">Currency-exchange-service </w:t>
       </w:r>
     </w:p>
@@ -21,54 +30,41 @@
       <w:r>
         <w:tab/>
       </w:r>
-      <w:r>
-        <w:fldChar w:fldCharType="begin"/>
-      </w:r>
-      <w:r>
-        <w:instrText xml:space="preserve"> HYPERLINK "http://localhost:8000/currency-exchange/from/USD/to/INR" </w:instrText>
-      </w:r>
-      <w:r>
-        <w:fldChar w:fldCharType="separate"/>
-      </w:r>
-      <w:r>
+      <w:hyperlink r:id="rId5" w:history="1">
+        <w:r>
+          <w:rPr>
+            <w:rStyle w:val="Hyperlink"/>
+          </w:rPr>
+          <w:t>http://localhost:8000/currency-exchange/from/USD/to/INR</w:t>
+        </w:r>
+      </w:hyperlink>
+    </w:p>
+    <w:p/>
+    <w:p>
+      <w:pPr>
+        <w:rPr>
+          <w:b/>
+        </w:rPr>
+      </w:pPr>
+      <w:r>
+        <w:rPr>
+          <w:b/>
+        </w:rPr>
+        <w:t>Currency-conversion-service</w:t>
+      </w:r>
+    </w:p>
+    <w:p>
+      <w:r>
+        <w:t xml:space="preserve">URL: </w:t>
+      </w:r>
+    </w:p>
+    <w:p>
+      <w:pPr>
         <w:rPr>
           <w:rStyle w:val="Hyperlink"/>
         </w:rPr>
-        <w:t>http://localhost:8000/currenc</w:t>
-      </w:r>
-      <w:r>
-        <w:rPr>
-          <w:rStyle w:val="Hyperlink"/>
-        </w:rPr>
-        <w:t>y</w:t>
-      </w:r>
-      <w:r>
-        <w:rPr>
-          <w:rStyle w:val="Hyperlink"/>
-        </w:rPr>
-        <w:t>-exchange</w:t>
-      </w:r>
-      <w:r>
-        <w:rPr>
-          <w:rStyle w:val="Hyperlink"/>
-        </w:rPr>
-        <w:t>/from/USD/to/INR</w:t>
-      </w:r>
-      <w:r>
-        <w:fldChar w:fldCharType="end"/>
-      </w:r>
-    </w:p>
-    <w:p/>
-    <w:p>
-      <w:r>
-        <w:t>Currency-conversion-service</w:t>
-      </w:r>
-    </w:p>
-    <w:p>
-      <w:r>
-        <w:t xml:space="preserve">URL: </w:t>
-      </w:r>
-      <w:hyperlink r:id="rId5" w:history="1">
+      </w:pPr>
+      <w:hyperlink r:id="rId6" w:history="1">
         <w:r>
           <w:rPr>
             <w:rStyle w:val="Hyperlink"/>
@@ -79,6 +75,331 @@
     </w:p>
     <w:p>
       <w:pPr>
+        <w:rPr>
+          <w:rStyle w:val="Hyperlink"/>
+        </w:rPr>
+      </w:pPr>
+      <w:hyperlink r:id="rId7" w:history="1">
+        <w:r>
+          <w:rPr>
+            <w:rStyle w:val="Hyperlink"/>
+          </w:rPr>
+          <w:t>http://localhost:8100/currency-conversion-feign/from/USD/to/INR/quantity/10</w:t>
+        </w:r>
+      </w:hyperlink>
+    </w:p>
+    <w:p>
+      <w:pPr>
+        <w:rPr>
+          <w:rStyle w:val="Hyperlink"/>
+        </w:rPr>
+      </w:pPr>
+    </w:p>
+    <w:p>
+      <w:pPr>
+        <w:rPr>
+          <w:rStyle w:val="Hyperlink"/>
+          <w:b/>
+        </w:rPr>
+      </w:pPr>
+      <w:r>
+        <w:rPr>
+          <w:rStyle w:val="Hyperlink"/>
+          <w:b/>
+        </w:rPr>
+        <w:t>Eureka:</w:t>
+      </w:r>
+    </w:p>
+    <w:p>
+      <w:hyperlink r:id="rId8" w:history="1">
+        <w:r>
+          <w:rPr>
+            <w:rStyle w:val="Hyperlink"/>
+          </w:rPr>
+          <w:t>http://localhost:8761/</w:t>
+        </w:r>
+      </w:hyperlink>
+    </w:p>
+    <w:p/>
+    <w:p>
+      <w:pPr>
+        <w:rPr>
+          <w:b/>
+        </w:rPr>
+      </w:pPr>
+    </w:p>
+    <w:p>
+      <w:pPr>
+        <w:pStyle w:val="Heading1"/>
+      </w:pPr>
+      <w:proofErr w:type="spellStart"/>
+      <w:r>
+        <w:t>Api</w:t>
+      </w:r>
+      <w:proofErr w:type="spellEnd"/>
+      <w:r>
+        <w:t>-gateway</w:t>
+      </w:r>
+    </w:p>
+    <w:p>
+      <w:pPr>
+        <w:tabs>
+          <w:tab w:val="left" w:pos="2796"/>
+        </w:tabs>
+        <w:rPr>
+          <w:b/>
+        </w:rPr>
+      </w:pPr>
+      <w:r>
+        <w:rPr>
+          <w:b/>
+        </w:rPr>
+        <w:t>URLs for next Lecture</w:t>
+      </w:r>
+      <w:r>
+        <w:rPr>
+          <w:b/>
+        </w:rPr>
+        <w:tab/>
+      </w:r>
+    </w:p>
+    <w:p>
+      <w:r>
+        <w:t>Some of these URLs may be complex to write by hand:</w:t>
+      </w:r>
+    </w:p>
+    <w:p/>
+    <w:p>
+      <w:r>
+        <w:t>Refer back to here if you have problems in the next steps.</w:t>
+      </w:r>
+    </w:p>
+    <w:p/>
+    <w:p/>
+    <w:p/>
+    <w:p>
+      <w:pPr>
+        <w:rPr>
+          <w:b/>
+        </w:rPr>
+      </w:pPr>
+      <w:r>
+        <w:rPr>
+          <w:b/>
+        </w:rPr>
+        <w:t>Initial</w:t>
+      </w:r>
+    </w:p>
+    <w:p/>
+    <w:p>
+      <w:r>
+        <w:t xml:space="preserve">- </w:t>
+      </w:r>
+      <w:hyperlink r:id="rId9" w:history="1">
+        <w:r>
+          <w:rPr>
+            <w:rStyle w:val="Hyperlink"/>
+          </w:rPr>
+          <w:t>http://localhost:8765/CURRENCY-EXCHANGE/currency-exchange/from/USD/to/INR</w:t>
+        </w:r>
+      </w:hyperlink>
+    </w:p>
+    <w:p>
+      <w:r>
+        <w:t xml:space="preserve">- </w:t>
+      </w:r>
+      <w:hyperlink r:id="rId10" w:history="1">
+        <w:r>
+          <w:rPr>
+            <w:rStyle w:val="Hyperlink"/>
+          </w:rPr>
+          <w:t>http://localhost:8765/CURRENCY-CONVERSION/currency-conversion/from/USD/to/INR/quantity/10</w:t>
+        </w:r>
+      </w:hyperlink>
+    </w:p>
+    <w:p>
+      <w:r>
+        <w:t xml:space="preserve">- </w:t>
+      </w:r>
+      <w:hyperlink r:id="rId11" w:history="1">
+        <w:r>
+          <w:rPr>
+            <w:rStyle w:val="Hyperlink"/>
+          </w:rPr>
+          <w:t>http://localhost:8765/CURRENCY-CONVERSION/currency-conversion-feign/from/USD/to/INR/quantity/10</w:t>
+        </w:r>
+      </w:hyperlink>
+    </w:p>
+    <w:p>
+      <w:pPr>
+        <w:rPr>
+          <w:b/>
+        </w:rPr>
+      </w:pPr>
+      <w:r>
+        <w:rPr>
+          <w:b/>
+        </w:rPr>
+        <w:t>Lower Case</w:t>
+      </w:r>
+    </w:p>
+    <w:p>
+      <w:r>
+        <w:t xml:space="preserve">- </w:t>
+      </w:r>
+      <w:hyperlink r:id="rId12" w:history="1">
+        <w:r>
+          <w:rPr>
+            <w:rStyle w:val="Hyperlink"/>
+          </w:rPr>
+          <w:t>http://localhost:8765/currency-exchange/currency-exchange/from/USD/to/INR</w:t>
+        </w:r>
+      </w:hyperlink>
+    </w:p>
+    <w:p>
+      <w:r>
+        <w:t xml:space="preserve"> </w:t>
+      </w:r>
+      <w:hyperlink r:id="rId13" w:history="1">
+        <w:r>
+          <w:rPr>
+            <w:rStyle w:val="Hyperlink"/>
+          </w:rPr>
+          <w:t>http://localhost:8765/currency-conversion/currency-conversion/from/USD/to/INR/quantity/10</w:t>
+        </w:r>
+      </w:hyperlink>
+    </w:p>
+    <w:p>
+      <w:r>
+        <w:lastRenderedPageBreak/>
+        <w:t xml:space="preserve"> </w:t>
+      </w:r>
+      <w:hyperlink r:id="rId14" w:history="1">
+        <w:r>
+          <w:rPr>
+            <w:rStyle w:val="Hyperlink"/>
+          </w:rPr>
+          <w:t>http://localhost:8765/currency-conversion/currency-conversion-feign/from/USD/to/INR/quantity/10</w:t>
+        </w:r>
+      </w:hyperlink>
+    </w:p>
+    <w:p>
+      <w:pPr>
+        <w:rPr>
+          <w:b/>
+        </w:rPr>
+      </w:pPr>
+      <w:r>
+        <w:rPr>
+          <w:b/>
+        </w:rPr>
+        <w:t>Custom Routes</w:t>
+      </w:r>
+    </w:p>
+    <w:p>
+      <w:r>
+        <w:t xml:space="preserve"> </w:t>
+      </w:r>
+      <w:hyperlink r:id="rId15" w:history="1">
+        <w:r>
+          <w:rPr>
+            <w:rStyle w:val="Hyperlink"/>
+          </w:rPr>
+          <w:t>http://localhost:8765/currency-exchange/from/USD/to/INR</w:t>
+        </w:r>
+      </w:hyperlink>
+    </w:p>
+    <w:p>
+      <w:r>
+        <w:t xml:space="preserve"> </w:t>
+      </w:r>
+      <w:hyperlink r:id="rId16" w:history="1">
+        <w:r>
+          <w:rPr>
+            <w:rStyle w:val="Hyperlink"/>
+          </w:rPr>
+          <w:t>http://localhost:8765/currency-conversion/from/USD/to/INR/quantity/10</w:t>
+        </w:r>
+      </w:hyperlink>
+    </w:p>
+    <w:p>
+      <w:hyperlink r:id="rId17" w:history="1">
+        <w:r>
+          <w:rPr>
+            <w:rStyle w:val="Hyperlink"/>
+          </w:rPr>
+          <w:t>http://localhost:8765/currency-conversion-feign/from/USD/to/INR/quantity/10</w:t>
+        </w:r>
+      </w:hyperlink>
+    </w:p>
+    <w:p>
+      <w:r>
+        <w:t xml:space="preserve"> </w:t>
+      </w:r>
+      <w:hyperlink r:id="rId18" w:history="1">
+        <w:r>
+          <w:rPr>
+            <w:rStyle w:val="Hyperlink"/>
+          </w:rPr>
+          <w:t>http://localhost:8765/currency-conversion-new/from/USD/to/INR/quantity/10</w:t>
+        </w:r>
+      </w:hyperlink>
+    </w:p>
+    <w:p/>
+    <w:p/>
+    <w:p>
+      <w:r>
+        <w:t xml:space="preserve">2021-07-18 10:31:03.443 ERROR 3836 --- [io-8100-exec-10] </w:t>
+      </w:r>
+      <w:proofErr w:type="spellStart"/>
+      <w:r>
+        <w:t>o.a.c.c.C</w:t>
+      </w:r>
+      <w:proofErr w:type="spellEnd"/>
+      <w:r>
+        <w:t>.[.[.[/].[</w:t>
+      </w:r>
+      <w:proofErr w:type="spellStart"/>
+      <w:r>
+        <w:t>dispatcherServlet</w:t>
+      </w:r>
+      <w:proofErr w:type="spellEnd"/>
+      <w:r>
+        <w:t xml:space="preserve">]    : </w:t>
+      </w:r>
+      <w:proofErr w:type="spellStart"/>
+      <w:proofErr w:type="gramStart"/>
+      <w:r>
+        <w:t>Servlet.service</w:t>
+      </w:r>
+      <w:proofErr w:type="spellEnd"/>
+      <w:r>
+        <w:t>(</w:t>
+      </w:r>
+      <w:proofErr w:type="gramEnd"/>
+      <w:r>
+        <w:t>) for servlet [</w:t>
+      </w:r>
+      <w:proofErr w:type="spellStart"/>
+      <w:r>
+        <w:t>dispatcherServlet</w:t>
+      </w:r>
+      <w:proofErr w:type="spellEnd"/>
+      <w:r>
+        <w:t xml:space="preserve">] in context with path [] threw exception [Request processing failed; nested exception is </w:t>
+      </w:r>
+      <w:proofErr w:type="spellStart"/>
+      <w:r>
+        <w:t>feign.RetryableException</w:t>
+      </w:r>
+      <w:proofErr w:type="spellEnd"/>
+      <w:r>
+        <w:t>: Connection refused: connect executing GET http://currency-exchange/currency-exchange/from/USD/to/INR] with root cause</w:t>
+      </w:r>
+    </w:p>
+    <w:p/>
+    <w:p>
+      <w:pPr>
         <w:shd w:val="clear" w:color="auto" w:fill="FFFFFF"/>
         <w:spacing w:after="0" w:line="240" w:lineRule="auto"/>
         <w:outlineLvl w:val="3"/>
@@ -414,7 +735,6 @@
         </w:rPr>
         <w:t>}</w:t>
       </w:r>
-      <w:bookmarkStart w:id="0" w:name="_GoBack"/>
       <w:bookmarkEnd w:id="0"/>
     </w:p>
     <w:sectPr>
@@ -942,6 +1262,27 @@
     <w:name w:val="Normal"/>
     <w:qFormat/>
   </w:style>
+  <w:style w:type="paragraph" w:styleId="Heading1">
+    <w:name w:val="heading 1"/>
+    <w:basedOn w:val="Normal"/>
+    <w:next w:val="Normal"/>
+    <w:link w:val="Heading1Char"/>
+    <w:uiPriority w:val="9"/>
+    <w:qFormat/>
+    <w:rsid w:val="000A54AD"/>
+    <w:pPr>
+      <w:keepNext/>
+      <w:keepLines/>
+      <w:spacing w:before="240" w:after="0"/>
+      <w:outlineLvl w:val="0"/>
+    </w:pPr>
+    <w:rPr>
+      <w:rFonts w:asciiTheme="majorHAnsi" w:eastAsiaTheme="majorEastAsia" w:hAnsiTheme="majorHAnsi" w:cstheme="majorBidi"/>
+      <w:color w:val="2E74B5" w:themeColor="accent1" w:themeShade="BF"/>
+      <w:sz w:val="32"/>
+      <w:szCs w:val="32"/>
+    </w:rPr>
+  </w:style>
   <w:style w:type="paragraph" w:styleId="Heading4">
     <w:name w:val="heading 4"/>
     <w:basedOn w:val="Normal"/>
@@ -1092,6 +1433,53 @@
     <w:name w:val="lit"/>
     <w:basedOn w:val="DefaultParagraphFont"/>
     <w:rsid w:val="009A7DA2"/>
+  </w:style>
+  <w:style w:type="character" w:customStyle="1" w:styleId="Heading1Char">
+    <w:name w:val="Heading 1 Char"/>
+    <w:basedOn w:val="DefaultParagraphFont"/>
+    <w:link w:val="Heading1"/>
+    <w:uiPriority w:val="9"/>
+    <w:rsid w:val="000A54AD"/>
+    <w:rPr>
+      <w:rFonts w:asciiTheme="majorHAnsi" w:eastAsiaTheme="majorEastAsia" w:hAnsiTheme="majorHAnsi" w:cstheme="majorBidi"/>
+      <w:color w:val="2E74B5" w:themeColor="accent1" w:themeShade="BF"/>
+      <w:sz w:val="32"/>
+      <w:szCs w:val="32"/>
+    </w:rPr>
+  </w:style>
+  <w:style w:type="paragraph" w:styleId="Title">
+    <w:name w:val="Title"/>
+    <w:basedOn w:val="Normal"/>
+    <w:next w:val="Normal"/>
+    <w:link w:val="TitleChar"/>
+    <w:uiPriority w:val="10"/>
+    <w:qFormat/>
+    <w:rsid w:val="000A54AD"/>
+    <w:pPr>
+      <w:spacing w:after="0" w:line="240" w:lineRule="auto"/>
+      <w:contextualSpacing/>
+    </w:pPr>
+    <w:rPr>
+      <w:rFonts w:asciiTheme="majorHAnsi" w:eastAsiaTheme="majorEastAsia" w:hAnsiTheme="majorHAnsi" w:cstheme="majorBidi"/>
+      <w:spacing w:val="-10"/>
+      <w:kern w:val="28"/>
+      <w:sz w:val="56"/>
+      <w:szCs w:val="56"/>
+    </w:rPr>
+  </w:style>
+  <w:style w:type="character" w:customStyle="1" w:styleId="TitleChar">
+    <w:name w:val="Title Char"/>
+    <w:basedOn w:val="DefaultParagraphFont"/>
+    <w:link w:val="Title"/>
+    <w:uiPriority w:val="10"/>
+    <w:rsid w:val="000A54AD"/>
+    <w:rPr>
+      <w:rFonts w:asciiTheme="majorHAnsi" w:eastAsiaTheme="majorEastAsia" w:hAnsiTheme="majorHAnsi" w:cstheme="majorBidi"/>
+      <w:spacing w:val="-10"/>
+      <w:kern w:val="28"/>
+      <w:sz w:val="56"/>
+      <w:szCs w:val="56"/>
+    </w:rPr>
   </w:style>
 </w:styles>
 </file>

</xml_diff>